<commit_message>
Finished report and submission
</commit_message>
<xml_diff>
--- a/Report.docx
+++ b/Report.docx
@@ -23,6 +23,11 @@
       </w:r>
     </w:p>
     <w:p>
+      <w:pPr>
+        <w:rPr>
+          <w:rStyle w:val="Hyperlink"/>
+        </w:rPr>
+      </w:pPr>
       <w:r>
         <w:t xml:space="preserve">Video: </w:t>
       </w:r>
@@ -36,6 +41,19 @@
       </w:hyperlink>
     </w:p>
     <w:p>
+      <w:r>
+        <w:t xml:space="preserve">GitHub: </w:t>
+      </w:r>
+      <w:hyperlink r:id="rId7" w:history="1">
+        <w:r>
+          <w:rPr>
+            <w:rStyle w:val="Hyperlink"/>
+          </w:rPr>
+          <w:t>https://github.com/SamuelJordan101/COMP3006</w:t>
+        </w:r>
+      </w:hyperlink>
+    </w:p>
+    <w:p>
       <w:pPr>
         <w:pStyle w:val="Heading1"/>
         <w:rPr>
@@ -76,13 +94,8 @@
         <w:t xml:space="preserve"> money they are</w:t>
       </w:r>
       <w:r>
-        <w:t xml:space="preserve"> or </w:t>
-      </w:r>
-      <w:proofErr w:type="gramStart"/>
-      <w:r>
-        <w:t>aren’t</w:t>
-      </w:r>
-      <w:proofErr w:type="gramEnd"/>
+        <w:t xml:space="preserve"> or aren’t</w:t>
+      </w:r>
       <w:r>
         <w:t xml:space="preserve"> able to spend at the current time.</w:t>
       </w:r>
@@ -119,48 +132,58 @@
         <w:t>being able to see balances for each month as well as the current balance, being able to see all previously made transactions whether they be into the account or out, being able to remove payments from the system and being able to add new payments.</w:t>
       </w:r>
       <w:r>
+        <w:t xml:space="preserve"> All of these features are essential to making the application function properly, making it easy to manage the </w:t>
+      </w:r>
+      <w:r>
+        <w:t>user’s</w:t>
+      </w:r>
+      <w:r>
+        <w:t xml:space="preserve"> finances</w:t>
+      </w:r>
+      <w:r>
+        <w:t xml:space="preserve"> whether </w:t>
+      </w:r>
+      <w:r>
+        <w:t>that be for a business or just an individual</w:t>
+      </w:r>
+      <w:r>
+        <w:t xml:space="preserve">. </w:t>
+      </w:r>
+      <w:r>
+        <w:t xml:space="preserve">The </w:t>
+      </w:r>
+      <w:r>
+        <w:t>application also features a login system, which ensures that these finances are kept secure</w:t>
+      </w:r>
+      <w:r>
+        <w:t>. This is essential for any application dealing with finances</w:t>
+      </w:r>
+      <w:r>
+        <w:t xml:space="preserve"> as huge amounts of money would be going in and out of the accounts</w:t>
+      </w:r>
+      <w:r>
         <w:t xml:space="preserve"> </w:t>
       </w:r>
-      <w:proofErr w:type="gramStart"/>
-      <w:r>
-        <w:t>All of</w:t>
-      </w:r>
-      <w:proofErr w:type="gramEnd"/>
-      <w:r>
-        <w:t xml:space="preserve"> these features are essential to making the application function properly, making it easy to manage the </w:t>
-      </w:r>
-      <w:r>
-        <w:t>user’s</w:t>
-      </w:r>
-      <w:r>
-        <w:t xml:space="preserve"> finances</w:t>
-      </w:r>
-      <w:r>
-        <w:t xml:space="preserve"> whether </w:t>
-      </w:r>
-      <w:r>
-        <w:t>that be for a business or just an individual</w:t>
-      </w:r>
-      <w:r>
-        <w:t xml:space="preserve">. </w:t>
-      </w:r>
-      <w:r>
-        <w:t xml:space="preserve">The </w:t>
-      </w:r>
-      <w:r>
-        <w:t>application also features a login system, which ensures that these finances are kept secure</w:t>
-      </w:r>
-      <w:r>
-        <w:t>. This is essential for any application dealing with finances</w:t>
-      </w:r>
-      <w:r>
-        <w:t xml:space="preserve"> as huge amounts of money would be going in and out of the accounts</w:t>
-      </w:r>
-      <w:r>
-        <w:t xml:space="preserve"> and any malicious activity would be extremely bad.</w:t>
-      </w:r>
-      <w:r>
-        <w:t xml:space="preserve"> Another feature that applies more to businesses is the use of WebSockets, here WebSockets are used to alert other members currently using the application that a payment has been added or removed, which also adds it on their page</w:t>
+      <w:r>
+        <w:t>so</w:t>
+      </w:r>
+      <w:r>
+        <w:t xml:space="preserve"> any malicious activity </w:t>
+      </w:r>
+      <w:r>
+        <w:t>could be extremely dangerous not just to the user but to the developer due to GDPR</w:t>
+      </w:r>
+      <w:r>
+        <w:t>.</w:t>
+      </w:r>
+      <w:r>
+        <w:t xml:space="preserve"> Another feature that applies more to businesses is the use of WebSockets</w:t>
+      </w:r>
+      <w:r>
+        <w:t>. H</w:t>
+      </w:r>
+      <w:r>
+        <w:t>ere WebSockets are used to alert other members currently using the application that a payment has been added or removed, which also adds it on their page</w:t>
       </w:r>
       <w:r>
         <w:t>.</w:t>
@@ -201,7 +224,7 @@
                     <pic:cNvPicPr/>
                   </pic:nvPicPr>
                   <pic:blipFill>
-                    <a:blip r:embed="rId7">
+                    <a:blip r:embed="rId8">
                       <a:extLst>
                         <a:ext uri="{28A0092B-C50C-407E-A947-70E740481C1C}">
                           <a14:useLocalDpi xmlns:a14="http://schemas.microsoft.com/office/drawing/2010/main" val="0"/>
@@ -228,7 +251,13 @@
         </w:drawing>
       </w:r>
       <w:r>
-        <w:t xml:space="preserve">One other very important feature that I implemented is a local file to store whether the user wants to be kept logged in, as well as if they are logged in or not. This stops users from navigating straight to </w:t>
+        <w:rPr>
+          <w:noProof/>
+        </w:rPr>
+        <w:t>Another</w:t>
+      </w:r>
+      <w:r>
+        <w:t xml:space="preserve"> important feature that I implemented is a local file to store whether the user wants to be kept logged in, as well as if they are logged in or not. This stops users from navigating straight to </w:t>
       </w:r>
       <w:r>
         <w:t>the h</w:t>
@@ -255,15 +284,7 @@
         <w:t xml:space="preserve"> keep logged in function</w:t>
       </w:r>
       <w:r>
-        <w:t xml:space="preserve"> on the other hand is just an improvement of life change. This keeps the user </w:t>
-      </w:r>
-      <w:proofErr w:type="gramStart"/>
-      <w:r>
-        <w:t>logged in at all times</w:t>
-      </w:r>
-      <w:proofErr w:type="gramEnd"/>
-      <w:r>
-        <w:t>, this solves the issue where</w:t>
+        <w:t xml:space="preserve"> on the other hand is just an improvement of life change. This keeps the user logged in at all times, this solves the issue where</w:t>
       </w:r>
       <w:r>
         <w:t xml:space="preserve"> </w:t>
@@ -329,7 +350,7 @@
                     <pic:cNvPicPr/>
                   </pic:nvPicPr>
                   <pic:blipFill>
-                    <a:blip r:embed="rId8" cstate="print">
+                    <a:blip r:embed="rId9" cstate="print">
                       <a:extLst>
                         <a:ext uri="{28A0092B-C50C-407E-A947-70E740481C1C}">
                           <a14:useLocalDpi xmlns:a14="http://schemas.microsoft.com/office/drawing/2010/main" val="0"/>
@@ -362,7 +383,6 @@
         </w:drawing>
       </w:r>
     </w:p>
-    <w:p/>
     <w:p>
       <w:pPr>
         <w:pStyle w:val="Heading1"/>
@@ -397,276 +417,6 @@
             <wp:effectExtent l="0" t="0" r="4445" b="0"/>
             <wp:wrapTopAndBottom/>
             <wp:docPr id="1" name="Picture 1"/>
-            <wp:cNvGraphicFramePr>
-              <a:graphicFrameLocks xmlns:a="http://schemas.openxmlformats.org/drawingml/2006/main" noChangeAspect="1"/>
-            </wp:cNvGraphicFramePr>
-            <a:graphic xmlns:a="http://schemas.openxmlformats.org/drawingml/2006/main">
-              <a:graphicData uri="http://schemas.openxmlformats.org/drawingml/2006/picture">
-                <pic:pic xmlns:pic="http://schemas.openxmlformats.org/drawingml/2006/picture">
-                  <pic:nvPicPr>
-                    <pic:cNvPr id="1" name=""/>
-                    <pic:cNvPicPr/>
-                  </pic:nvPicPr>
-                  <pic:blipFill>
-                    <a:blip r:embed="rId9">
-                      <a:extLst>
-                        <a:ext uri="{28A0092B-C50C-407E-A947-70E740481C1C}">
-                          <a14:useLocalDpi xmlns:a14="http://schemas.microsoft.com/office/drawing/2010/main" val="0"/>
-                        </a:ext>
-                      </a:extLst>
-                    </a:blip>
-                    <a:stretch>
-                      <a:fillRect/>
-                    </a:stretch>
-                  </pic:blipFill>
-                  <pic:spPr>
-                    <a:xfrm>
-                      <a:off x="0" y="0"/>
-                      <a:ext cx="5482063" cy="2400300"/>
-                    </a:xfrm>
-                    <a:prstGeom prst="rect">
-                      <a:avLst/>
-                    </a:prstGeom>
-                  </pic:spPr>
-                </pic:pic>
-              </a:graphicData>
-            </a:graphic>
-          </wp:anchor>
-        </w:drawing>
-      </w:r>
-      <w:r>
-        <w:t xml:space="preserve">I made sure to split all the relevant functions out into their own files and folders. Below you can see </w:t>
-      </w:r>
-      <w:proofErr w:type="gramStart"/>
-      <w:r>
-        <w:t>all of</w:t>
-      </w:r>
-      <w:proofErr w:type="gramEnd"/>
-      <w:r>
-        <w:t xml:space="preserve"> my main server files are in the root of the application, the views </w:t>
-      </w:r>
-      <w:r>
-        <w:t>contain</w:t>
-      </w:r>
-      <w:r>
-        <w:t xml:space="preserve"> all the </w:t>
-      </w:r>
-      <w:r>
-        <w:t>page</w:t>
-      </w:r>
-      <w:r>
-        <w:t xml:space="preserve"> </w:t>
-      </w:r>
-      <w:r>
-        <w:t>templates,</w:t>
-      </w:r>
-      <w:r>
-        <w:t xml:space="preserve"> </w:t>
-      </w:r>
-      <w:r>
-        <w:t>and the statics contain the CSS</w:t>
-      </w:r>
-      <w:r>
-        <w:t xml:space="preserve"> and images for the application.</w:t>
-      </w:r>
-      <w:r>
-        <w:t xml:space="preserve"> The structure of these make it easier to find the relevant files quickly, it also helps to </w:t>
-      </w:r>
-      <w:r>
-        <w:t>discern</w:t>
-      </w:r>
-      <w:r>
-        <w:t xml:space="preserve"> the files apart, as only one type of file will be in a folder</w:t>
-      </w:r>
-      <w:r>
-        <w:t>. The file structure would also be important if another user were to add something to the application, as everything is clearly labelled and laid out.</w:t>
-      </w:r>
-    </w:p>
-    <w:p/>
-    <w:p>
-      <w:r>
-        <w:t xml:space="preserve">Communicating with the database is only dealt with through the </w:t>
-      </w:r>
-      <w:proofErr w:type="spellStart"/>
-      <w:r>
-        <w:t>db</w:t>
-      </w:r>
-      <w:proofErr w:type="spellEnd"/>
-      <w:r>
-        <w:t xml:space="preserve"> file which also uses the finance-schema file</w:t>
-      </w:r>
-      <w:r>
-        <w:t xml:space="preserve"> to regulate the data </w:t>
-      </w:r>
-      <w:r>
-        <w:t>names and types</w:t>
-      </w:r>
-      <w:r>
-        <w:t>.</w:t>
-      </w:r>
-      <w:r>
-        <w:t xml:space="preserve"> The </w:t>
-      </w:r>
-      <w:proofErr w:type="spellStart"/>
-      <w:r>
-        <w:t>FinanceServer</w:t>
-      </w:r>
-      <w:proofErr w:type="spellEnd"/>
-      <w:r>
-        <w:t xml:space="preserve"> file is the main node server, containing </w:t>
-      </w:r>
-      <w:proofErr w:type="gramStart"/>
-      <w:r>
-        <w:t>all of</w:t>
-      </w:r>
-      <w:proofErr w:type="gramEnd"/>
-      <w:r>
-        <w:t xml:space="preserve"> the GET and POST requests for the URL</w:t>
-      </w:r>
-      <w:r>
-        <w:t xml:space="preserve">, all of these then go through the routes file </w:t>
-      </w:r>
-      <w:r>
-        <w:t>which</w:t>
-      </w:r>
-      <w:r>
-        <w:t xml:space="preserve"> decide</w:t>
-      </w:r>
-      <w:r>
-        <w:t>s</w:t>
-      </w:r>
-      <w:r>
-        <w:t xml:space="preserve"> what to do.</w:t>
-      </w:r>
-      <w:r>
-        <w:t xml:space="preserve"> All of these conform to the regular </w:t>
-      </w:r>
-      <w:r>
-        <w:t xml:space="preserve">RESTful standards with </w:t>
-      </w:r>
-      <w:proofErr w:type="gramStart"/>
-      <w:r>
-        <w:t>all of</w:t>
-      </w:r>
-      <w:proofErr w:type="gramEnd"/>
-      <w:r>
-        <w:t xml:space="preserve"> the GET requests loading a page and resources on it and the POST requests manipulating the data in </w:t>
-      </w:r>
-      <w:r>
-        <w:t>some</w:t>
-      </w:r>
-      <w:r>
-        <w:t xml:space="preserve"> way</w:t>
-      </w:r>
-      <w:r>
-        <w:t xml:space="preserve"> whether this be updating or </w:t>
-      </w:r>
-      <w:r>
-        <w:t>creating</w:t>
-      </w:r>
-      <w:r>
-        <w:t xml:space="preserve"> documents</w:t>
-      </w:r>
-      <w:r>
-        <w:t>.</w:t>
-      </w:r>
-    </w:p>
-    <w:p>
-      <w:r>
-        <w:lastRenderedPageBreak/>
-        <w:t xml:space="preserve">In terms of code structure, I </w:t>
-      </w:r>
-      <w:r>
-        <w:t xml:space="preserve">managed to keep it consistent throughout the application. This includes consistent </w:t>
-      </w:r>
-      <w:r>
-        <w:t>camel case used for</w:t>
-      </w:r>
-      <w:r>
-        <w:t xml:space="preserve"> variables and </w:t>
-      </w:r>
-      <w:r>
-        <w:t>how</w:t>
-      </w:r>
-      <w:r>
-        <w:t xml:space="preserve"> the code</w:t>
-      </w:r>
-      <w:r>
-        <w:t xml:space="preserve"> it is set out</w:t>
-      </w:r>
-      <w:r>
-        <w:t xml:space="preserve"> within the files</w:t>
-      </w:r>
-      <w:r>
-        <w:t>. For example</w:t>
-      </w:r>
-      <w:r>
-        <w:t xml:space="preserve">, </w:t>
-      </w:r>
-    </w:p>
-    <w:p>
-      <w:r>
-        <w:t xml:space="preserve">The database that I use for the application is split into two collections, one for the transactions and one for the users. For the </w:t>
-      </w:r>
-      <w:r>
-        <w:t>transaction’s</w:t>
-      </w:r>
-      <w:r>
-        <w:t xml:space="preserve"> collections, each transaction is a month, </w:t>
-      </w:r>
-      <w:proofErr w:type="gramStart"/>
-      <w:r>
-        <w:t>year</w:t>
-      </w:r>
-      <w:proofErr w:type="gramEnd"/>
-      <w:r>
-        <w:t xml:space="preserve"> and balance. Inside of that I then have an array which stores the payments for that month &amp; year</w:t>
-      </w:r>
-      <w:r>
-        <w:t xml:space="preserve">. As I only had to accommodate one user, this was quite easy, however if I made the application again, I would have found a better way of storing the transactions as currently every user shares the same ones. For the users table, this </w:t>
-      </w:r>
-      <w:r>
-        <w:t>stores the username and the password for the login screen</w:t>
-      </w:r>
-      <w:r>
-        <w:t xml:space="preserve">, while this is stored in plain text, which </w:t>
-      </w:r>
-      <w:proofErr w:type="gramStart"/>
-      <w:r>
-        <w:t>doesn’t</w:t>
-      </w:r>
-      <w:proofErr w:type="gramEnd"/>
-      <w:r>
-        <w:t xml:space="preserve"> make it very secure, the data is never passed to the user as it is just filtered so this is only a problem for employees using the database.</w:t>
-      </w:r>
-      <w:r>
-        <w:t xml:space="preserve"> My database </w:t>
-      </w:r>
-      <w:r>
-        <w:t xml:space="preserve">and structure </w:t>
-      </w:r>
-      <w:r>
-        <w:t>can be seen below.</w:t>
-      </w:r>
-    </w:p>
-    <w:p>
-      <w:r>
-        <w:rPr>
-          <w:noProof/>
-        </w:rPr>
-        <w:drawing>
-          <wp:anchor distT="0" distB="0" distL="114300" distR="114300" simplePos="0" relativeHeight="251664384" behindDoc="0" locked="0" layoutInCell="1" allowOverlap="1" wp14:anchorId="37DF5527" wp14:editId="4B4D64E1">
-            <wp:simplePos x="0" y="0"/>
-            <wp:positionH relativeFrom="margin">
-              <wp:posOffset>2846542</wp:posOffset>
-            </wp:positionH>
-            <wp:positionV relativeFrom="paragraph">
-              <wp:posOffset>1156320</wp:posOffset>
-            </wp:positionV>
-            <wp:extent cx="2428875" cy="600075"/>
-            <wp:effectExtent l="0" t="0" r="9525" b="9525"/>
-            <wp:wrapTopAndBottom/>
-            <wp:docPr id="4" name="Picture 4"/>
             <wp:cNvGraphicFramePr>
               <a:graphicFrameLocks xmlns:a="http://schemas.openxmlformats.org/drawingml/2006/main" noChangeAspect="1"/>
             </wp:cNvGraphicFramePr>
@@ -692,7 +442,7 @@
                   <pic:spPr>
                     <a:xfrm>
                       <a:off x="0" y="0"/>
-                      <a:ext cx="2428875" cy="600075"/>
+                      <a:ext cx="5482063" cy="2400300"/>
                     </a:xfrm>
                     <a:prstGeom prst="rect">
                       <a:avLst/>
@@ -705,22 +455,207 @@
         </w:drawing>
       </w:r>
       <w:r>
+        <w:t xml:space="preserve">I made sure to split all the relevant functions out into their own files and folders. Below you can see </w:t>
+      </w:r>
+      <w:r>
+        <w:t xml:space="preserve">that </w:t>
+      </w:r>
+      <w:r>
+        <w:t xml:space="preserve">all of my main server files are in the root of the application, the views </w:t>
+      </w:r>
+      <w:r>
+        <w:t>contain</w:t>
+      </w:r>
+      <w:r>
+        <w:t xml:space="preserve"> all the </w:t>
+      </w:r>
+      <w:r>
+        <w:t>page</w:t>
+      </w:r>
+      <w:r>
+        <w:t xml:space="preserve"> </w:t>
+      </w:r>
+      <w:r>
+        <w:t>templates,</w:t>
+      </w:r>
+      <w:r>
+        <w:t xml:space="preserve"> </w:t>
+      </w:r>
+      <w:r>
+        <w:t>and the statics contain the CSS</w:t>
+      </w:r>
+      <w:r>
+        <w:t xml:space="preserve"> and images for the application.</w:t>
+      </w:r>
+      <w:r>
+        <w:t xml:space="preserve"> The structure of these make it easier to find the relevant files quickly, it also helps to </w:t>
+      </w:r>
+      <w:r>
+        <w:t>discern</w:t>
+      </w:r>
+      <w:r>
+        <w:t xml:space="preserve"> the files apart, as only one type of file will be in a folder</w:t>
+      </w:r>
+      <w:r>
+        <w:t>. The file structure would also be important if another user were to add something to the application, as everything is clearly labelled and laid out.</w:t>
+      </w:r>
+    </w:p>
+    <w:p/>
+    <w:p>
+      <w:r>
+        <w:t xml:space="preserve">Communicating with the database is only dealt with through the </w:t>
+      </w:r>
+      <w:proofErr w:type="spellStart"/>
+      <w:r>
+        <w:t>db</w:t>
+      </w:r>
+      <w:proofErr w:type="spellEnd"/>
+      <w:r>
+        <w:t xml:space="preserve"> file which also uses the finance-schema file</w:t>
+      </w:r>
+      <w:r>
+        <w:t xml:space="preserve"> to regulate the data </w:t>
+      </w:r>
+      <w:r>
+        <w:t>names and types</w:t>
+      </w:r>
+      <w:r>
+        <w:t>.</w:t>
+      </w:r>
+      <w:r>
+        <w:t xml:space="preserve"> The </w:t>
+      </w:r>
+      <w:proofErr w:type="spellStart"/>
+      <w:r>
+        <w:t>FinanceServer</w:t>
+      </w:r>
+      <w:proofErr w:type="spellEnd"/>
+      <w:r>
+        <w:t xml:space="preserve"> file is the main node server, containing all of the GET and POST requests for the URL</w:t>
+      </w:r>
+      <w:r>
+        <w:t>;</w:t>
+      </w:r>
+      <w:r>
+        <w:t xml:space="preserve"> all of these then go through the routes file </w:t>
+      </w:r>
+      <w:r>
+        <w:t>which</w:t>
+      </w:r>
+      <w:r>
+        <w:t xml:space="preserve"> decide</w:t>
+      </w:r>
+      <w:r>
+        <w:t>s</w:t>
+      </w:r>
+      <w:r>
+        <w:t xml:space="preserve"> what to do.</w:t>
+      </w:r>
+      <w:r>
+        <w:t xml:space="preserve"> All of these conform to the regular </w:t>
+      </w:r>
+      <w:r>
+        <w:t xml:space="preserve">RESTful standards with all of the GET requests loading a page and resources on it and the POST requests manipulating the data in </w:t>
+      </w:r>
+      <w:r>
+        <w:t>some</w:t>
+      </w:r>
+      <w:r>
+        <w:t xml:space="preserve"> way</w:t>
+      </w:r>
+      <w:r>
+        <w:t xml:space="preserve"> whether this be updating or </w:t>
+      </w:r>
+      <w:r>
+        <w:t>creating</w:t>
+      </w:r>
+      <w:r>
+        <w:t xml:space="preserve"> documents</w:t>
+      </w:r>
+      <w:r>
+        <w:t>.</w:t>
+      </w:r>
+    </w:p>
+    <w:p>
+      <w:r>
+        <w:lastRenderedPageBreak/>
+        <w:t xml:space="preserve">In terms of code structure, I </w:t>
+      </w:r>
+      <w:r>
+        <w:t xml:space="preserve">managed to keep it consistent throughout the application. This includes consistent </w:t>
+      </w:r>
+      <w:r>
+        <w:t>camel case used for</w:t>
+      </w:r>
+      <w:r>
+        <w:t xml:space="preserve"> variables and </w:t>
+      </w:r>
+      <w:r>
+        <w:t>how</w:t>
+      </w:r>
+      <w:r>
+        <w:t xml:space="preserve"> the code</w:t>
+      </w:r>
+      <w:r>
+        <w:t xml:space="preserve"> is set out</w:t>
+      </w:r>
+      <w:r>
+        <w:t xml:space="preserve"> within the files</w:t>
+      </w:r>
+      <w:r>
+        <w:t>. For example</w:t>
+      </w:r>
+      <w:r>
+        <w:t xml:space="preserve">, </w:t>
+      </w:r>
+    </w:p>
+    <w:p>
+      <w:r>
+        <w:t xml:space="preserve">The database that I use for the application is split into two collections, one for the transactions and one for the users. For the </w:t>
+      </w:r>
+      <w:r>
+        <w:t>transaction’s</w:t>
+      </w:r>
+      <w:r>
+        <w:t xml:space="preserve"> collections, each transaction is a month, year and balance. Inside of that I then have an array which stores the payments for that month &amp; year</w:t>
+      </w:r>
+      <w:r>
+        <w:t xml:space="preserve">. As I only had to accommodate one user, this was quite easy, however if I made the application again, I would have found a better way of storing the transactions as currently every user shares the same ones. For the users table, this </w:t>
+      </w:r>
+      <w:r>
+        <w:t>stores the username and the password for the login screen</w:t>
+      </w:r>
+      <w:r>
+        <w:t>, while this is stored in plain text, which doesn’t make it very secure, the data is never passed to the user as it is just filtered so this is only a problem for employees using the database.</w:t>
+      </w:r>
+      <w:r>
+        <w:t xml:space="preserve"> My database </w:t>
+      </w:r>
+      <w:r>
+        <w:t xml:space="preserve">and structure </w:t>
+      </w:r>
+      <w:r>
+        <w:t>can be seen below.</w:t>
+      </w:r>
+    </w:p>
+    <w:p>
+      <w:r>
         <w:rPr>
           <w:noProof/>
         </w:rPr>
         <w:drawing>
-          <wp:anchor distT="0" distB="0" distL="114300" distR="114300" simplePos="0" relativeHeight="251665408" behindDoc="0" locked="0" layoutInCell="1" allowOverlap="1" wp14:anchorId="5A7AB652" wp14:editId="039FD207">
+          <wp:anchor distT="0" distB="0" distL="114300" distR="114300" simplePos="0" relativeHeight="251664384" behindDoc="0" locked="0" layoutInCell="1" allowOverlap="1" wp14:anchorId="37DF5527" wp14:editId="4B4D64E1">
             <wp:simplePos x="0" y="0"/>
             <wp:positionH relativeFrom="margin">
-              <wp:align>left</wp:align>
+              <wp:posOffset>2846542</wp:posOffset>
             </wp:positionH>
             <wp:positionV relativeFrom="paragraph">
-              <wp:posOffset>1135202</wp:posOffset>
+              <wp:posOffset>1156320</wp:posOffset>
             </wp:positionV>
-            <wp:extent cx="2638425" cy="2038350"/>
-            <wp:effectExtent l="0" t="0" r="9525" b="0"/>
+            <wp:extent cx="2428875" cy="600075"/>
+            <wp:effectExtent l="0" t="0" r="9525" b="9525"/>
             <wp:wrapTopAndBottom/>
-            <wp:docPr id="3" name="Picture 3"/>
+            <wp:docPr id="4" name="Picture 4"/>
             <wp:cNvGraphicFramePr>
               <a:graphicFrameLocks xmlns:a="http://schemas.openxmlformats.org/drawingml/2006/main" noChangeAspect="1"/>
             </wp:cNvGraphicFramePr>
@@ -746,6 +681,60 @@
                   <pic:spPr>
                     <a:xfrm>
                       <a:off x="0" y="0"/>
+                      <a:ext cx="2428875" cy="600075"/>
+                    </a:xfrm>
+                    <a:prstGeom prst="rect">
+                      <a:avLst/>
+                    </a:prstGeom>
+                  </pic:spPr>
+                </pic:pic>
+              </a:graphicData>
+            </a:graphic>
+          </wp:anchor>
+        </w:drawing>
+      </w:r>
+      <w:r>
+        <w:rPr>
+          <w:noProof/>
+        </w:rPr>
+        <w:drawing>
+          <wp:anchor distT="0" distB="0" distL="114300" distR="114300" simplePos="0" relativeHeight="251665408" behindDoc="0" locked="0" layoutInCell="1" allowOverlap="1" wp14:anchorId="5A7AB652" wp14:editId="039FD207">
+            <wp:simplePos x="0" y="0"/>
+            <wp:positionH relativeFrom="margin">
+              <wp:align>left</wp:align>
+            </wp:positionH>
+            <wp:positionV relativeFrom="paragraph">
+              <wp:posOffset>1135202</wp:posOffset>
+            </wp:positionV>
+            <wp:extent cx="2638425" cy="2038350"/>
+            <wp:effectExtent l="0" t="0" r="9525" b="0"/>
+            <wp:wrapTopAndBottom/>
+            <wp:docPr id="3" name="Picture 3"/>
+            <wp:cNvGraphicFramePr>
+              <a:graphicFrameLocks xmlns:a="http://schemas.openxmlformats.org/drawingml/2006/main" noChangeAspect="1"/>
+            </wp:cNvGraphicFramePr>
+            <a:graphic xmlns:a="http://schemas.openxmlformats.org/drawingml/2006/main">
+              <a:graphicData uri="http://schemas.openxmlformats.org/drawingml/2006/picture">
+                <pic:pic xmlns:pic="http://schemas.openxmlformats.org/drawingml/2006/picture">
+                  <pic:nvPicPr>
+                    <pic:cNvPr id="1" name=""/>
+                    <pic:cNvPicPr/>
+                  </pic:nvPicPr>
+                  <pic:blipFill>
+                    <a:blip r:embed="rId12">
+                      <a:extLst>
+                        <a:ext uri="{28A0092B-C50C-407E-A947-70E740481C1C}">
+                          <a14:useLocalDpi xmlns:a14="http://schemas.microsoft.com/office/drawing/2010/main" val="0"/>
+                        </a:ext>
+                      </a:extLst>
+                    </a:blip>
+                    <a:stretch>
+                      <a:fillRect/>
+                    </a:stretch>
+                  </pic:blipFill>
+                  <pic:spPr>
+                    <a:xfrm>
+                      <a:off x="0" y="0"/>
                       <a:ext cx="2638425" cy="2038350"/>
                     </a:xfrm>
                     <a:prstGeom prst="rect">
@@ -767,198 +756,6 @@
             <wp:extent cx="5731510" cy="998855"/>
             <wp:effectExtent l="0" t="0" r="2540" b="0"/>
             <wp:docPr id="2" name="Picture 2"/>
-            <wp:cNvGraphicFramePr>
-              <a:graphicFrameLocks xmlns:a="http://schemas.openxmlformats.org/drawingml/2006/main" noChangeAspect="1"/>
-            </wp:cNvGraphicFramePr>
-            <a:graphic xmlns:a="http://schemas.openxmlformats.org/drawingml/2006/main">
-              <a:graphicData uri="http://schemas.openxmlformats.org/drawingml/2006/picture">
-                <pic:pic xmlns:pic="http://schemas.openxmlformats.org/drawingml/2006/picture">
-                  <pic:nvPicPr>
-                    <pic:cNvPr id="1" name=""/>
-                    <pic:cNvPicPr/>
-                  </pic:nvPicPr>
-                  <pic:blipFill>
-                    <a:blip r:embed="rId12"/>
-                    <a:stretch>
-                      <a:fillRect/>
-                    </a:stretch>
-                  </pic:blipFill>
-                  <pic:spPr>
-                    <a:xfrm>
-                      <a:off x="0" y="0"/>
-                      <a:ext cx="5731510" cy="998855"/>
-                    </a:xfrm>
-                    <a:prstGeom prst="rect">
-                      <a:avLst/>
-                    </a:prstGeom>
-                  </pic:spPr>
-                </pic:pic>
-              </a:graphicData>
-            </a:graphic>
-          </wp:inline>
-        </w:drawing>
-      </w:r>
-    </w:p>
-    <w:p/>
-    <w:p>
-      <w:pPr>
-        <w:pStyle w:val="Heading1"/>
-      </w:pPr>
-      <w:r>
-        <w:rPr>
-          <w:color w:val="auto"/>
-          <w:u w:val="single"/>
-        </w:rPr>
-        <w:t>Testing</w:t>
-      </w:r>
-    </w:p>
-    <w:p>
-      <w:r>
-        <w:t>I used</w:t>
-      </w:r>
-      <w:r>
-        <w:t xml:space="preserve"> </w:t>
-      </w:r>
-      <w:r>
-        <w:t>G</w:t>
-      </w:r>
-      <w:r>
-        <w:t>oogle</w:t>
-      </w:r>
-      <w:r>
-        <w:t xml:space="preserve"> </w:t>
-      </w:r>
-      <w:r>
-        <w:t>L</w:t>
-      </w:r>
-      <w:r>
-        <w:t xml:space="preserve">ighthouse testing to ensure that my </w:t>
-      </w:r>
-      <w:r>
-        <w:t xml:space="preserve">application </w:t>
-      </w:r>
-      <w:proofErr w:type="gramStart"/>
-      <w:r>
-        <w:t>didn’t</w:t>
-      </w:r>
-      <w:proofErr w:type="gramEnd"/>
-      <w:r>
-        <w:t xml:space="preserve"> have any underlying issue</w:t>
-      </w:r>
-      <w:r>
-        <w:t>s,</w:t>
-      </w:r>
-      <w:r>
-        <w:t xml:space="preserve"> was performing well</w:t>
-      </w:r>
-      <w:r>
-        <w:t xml:space="preserve"> and</w:t>
-      </w:r>
-      <w:r>
-        <w:t xml:space="preserve"> to check for usability issues.</w:t>
-      </w:r>
-      <w:r>
-        <w:t xml:space="preserve"> </w:t>
-      </w:r>
-      <w:proofErr w:type="gramStart"/>
-      <w:r>
-        <w:t>After running it</w:t>
-      </w:r>
-      <w:r>
-        <w:t xml:space="preserve"> the first time</w:t>
-      </w:r>
-      <w:r>
-        <w:t>, there</w:t>
-      </w:r>
-      <w:proofErr w:type="gramEnd"/>
-      <w:r>
-        <w:t xml:space="preserve"> were a few small issues that came up so went through each one, changing them and then reran the tests</w:t>
-      </w:r>
-      <w:r>
-        <w:t>.</w:t>
-      </w:r>
-      <w:r>
-        <w:t xml:space="preserve"> This included items like the page language and the size of some of the buttons to optimise it for mobiles.</w:t>
-      </w:r>
-      <w:r>
-        <w:t xml:space="preserve"> I ran Lighthouse on both the Login and the Home pages of the application to cover the whole app</w:t>
-      </w:r>
-      <w:r>
-        <w:t xml:space="preserve"> and got to the below scores</w:t>
-      </w:r>
-      <w:r>
-        <w:t xml:space="preserve"> (1. Home, 2. Login)</w:t>
-      </w:r>
-      <w:r>
-        <w:t>.</w:t>
-      </w:r>
-      <w:r>
-        <w:t xml:space="preserve"> </w:t>
-      </w:r>
-      <w:r>
-        <w:t>For the home page, the only item</w:t>
-      </w:r>
-      <w:r>
-        <w:t>s</w:t>
-      </w:r>
-      <w:r>
-        <w:t xml:space="preserve"> I would change going forwards is to locally store the </w:t>
-      </w:r>
-      <w:r>
-        <w:t xml:space="preserve">both the Jquery.js and </w:t>
-      </w:r>
-      <w:r>
-        <w:t>chart.js file</w:t>
-      </w:r>
-      <w:r>
-        <w:t>s</w:t>
-      </w:r>
-      <w:r>
-        <w:t>, as th</w:t>
-      </w:r>
-      <w:r>
-        <w:t>ey</w:t>
-      </w:r>
-      <w:r>
-        <w:t xml:space="preserve"> </w:t>
-      </w:r>
-      <w:r>
-        <w:t>are</w:t>
-      </w:r>
-      <w:r>
-        <w:t xml:space="preserve"> the </w:t>
-      </w:r>
-      <w:r>
-        <w:t>only</w:t>
-      </w:r>
-      <w:r>
-        <w:t xml:space="preserve"> item</w:t>
-      </w:r>
-      <w:r>
-        <w:t>s</w:t>
-      </w:r>
-      <w:r>
-        <w:t xml:space="preserve"> limiting performance</w:t>
-      </w:r>
-      <w:r>
-        <w:t>.</w:t>
-      </w:r>
-    </w:p>
-    <w:p>
-      <w:pPr>
-        <w:rPr>
-          <w:noProof/>
-        </w:rPr>
-      </w:pPr>
-      <w:r>
-        <w:rPr>
-          <w:noProof/>
-        </w:rPr>
-        <w:drawing>
-          <wp:inline distT="0" distB="0" distL="0" distR="0" wp14:anchorId="40B69CDE" wp14:editId="2A01FEF9">
-            <wp:extent cx="5731510" cy="1258570"/>
-            <wp:effectExtent l="0" t="0" r="2540" b="0"/>
-            <wp:docPr id="5" name="Picture 5"/>
             <wp:cNvGraphicFramePr>
               <a:graphicFrameLocks xmlns:a="http://schemas.openxmlformats.org/drawingml/2006/main" noChangeAspect="1"/>
             </wp:cNvGraphicFramePr>
@@ -978,7 +775,7 @@
                   <pic:spPr>
                     <a:xfrm>
                       <a:off x="0" y="0"/>
-                      <a:ext cx="5731510" cy="1258570"/>
+                      <a:ext cx="5731510" cy="998855"/>
                     </a:xfrm>
                     <a:prstGeom prst="rect">
                       <a:avLst/>
@@ -991,17 +788,174 @@
         </w:drawing>
       </w:r>
     </w:p>
-    <w:p>
-      <w:r>
+    <w:p/>
+    <w:p>
+      <w:pPr>
+        <w:pStyle w:val="Heading1"/>
+      </w:pPr>
+      <w:r>
+        <w:rPr>
+          <w:color w:val="auto"/>
+          <w:u w:val="single"/>
+        </w:rPr>
+        <w:t>Testing</w:t>
+      </w:r>
+    </w:p>
+    <w:p>
+      <w:r>
+        <w:t>I used</w:t>
+      </w:r>
+      <w:r>
+        <w:t xml:space="preserve"> </w:t>
+      </w:r>
+      <w:r>
+        <w:t>G</w:t>
+      </w:r>
+      <w:r>
+        <w:t>oogle</w:t>
+      </w:r>
+      <w:r>
+        <w:t xml:space="preserve"> </w:t>
+      </w:r>
+      <w:r>
+        <w:t>L</w:t>
+      </w:r>
+      <w:r>
+        <w:t xml:space="preserve">ighthouse testing to ensure that my </w:t>
+      </w:r>
+      <w:r>
+        <w:t>application didn’t have any underlying issue</w:t>
+      </w:r>
+      <w:r>
+        <w:t>s,</w:t>
+      </w:r>
+      <w:r>
+        <w:t xml:space="preserve"> was performing well</w:t>
+      </w:r>
+      <w:r>
+        <w:t xml:space="preserve"> and</w:t>
+      </w:r>
+      <w:r>
+        <w:t xml:space="preserve"> to check for usability issues.</w:t>
+      </w:r>
+      <w:r>
+        <w:t xml:space="preserve"> After running it</w:t>
+      </w:r>
+      <w:r>
+        <w:t xml:space="preserve"> the first time</w:t>
+      </w:r>
+      <w:r>
+        <w:t xml:space="preserve">, there were a few small issues that came </w:t>
+      </w:r>
+      <w:r>
+        <w:t>up,</w:t>
+      </w:r>
+      <w:r>
+        <w:t xml:space="preserve"> so </w:t>
+      </w:r>
+      <w:r>
+        <w:t xml:space="preserve">I </w:t>
+      </w:r>
+      <w:r>
+        <w:t xml:space="preserve">went through each </w:t>
+      </w:r>
+      <w:r>
+        <w:t>point</w:t>
+      </w:r>
+      <w:r>
+        <w:t xml:space="preserve">, changing </w:t>
+      </w:r>
+      <w:r>
+        <w:t>the code to fix the issue</w:t>
+      </w:r>
+      <w:r>
+        <w:t xml:space="preserve"> and then reran the test</w:t>
+      </w:r>
+      <w:r>
+        <w:t>.</w:t>
+      </w:r>
+      <w:r>
+        <w:t xml:space="preserve"> This included items like the page language and the size of some of the buttons to optimise it for mobiles.</w:t>
+      </w:r>
+      <w:r>
+        <w:t xml:space="preserve"> I ran Lighthouse on both the Login and the Home pages of the application to cover the whole app</w:t>
+      </w:r>
+      <w:r>
+        <w:t xml:space="preserve"> and got to the below scores</w:t>
+      </w:r>
+      <w:r>
+        <w:t xml:space="preserve"> (1. Home, 2. Login)</w:t>
+      </w:r>
+      <w:r>
+        <w:t>.</w:t>
+      </w:r>
+      <w:r>
+        <w:t xml:space="preserve"> </w:t>
+      </w:r>
+      <w:r>
+        <w:t>For the home page, the only item</w:t>
+      </w:r>
+      <w:r>
+        <w:t>s</w:t>
+      </w:r>
+      <w:r>
+        <w:t xml:space="preserve"> I would change going forwards is to locally store the </w:t>
+      </w:r>
+      <w:r>
+        <w:t xml:space="preserve">both the Jquery.js and </w:t>
+      </w:r>
+      <w:r>
+        <w:t>chart.js file</w:t>
+      </w:r>
+      <w:r>
+        <w:t>s</w:t>
+      </w:r>
+      <w:r>
+        <w:t>, as th</w:t>
+      </w:r>
+      <w:r>
+        <w:t>ey</w:t>
+      </w:r>
+      <w:r>
+        <w:t xml:space="preserve"> </w:t>
+      </w:r>
+      <w:r>
+        <w:t>are</w:t>
+      </w:r>
+      <w:r>
+        <w:t xml:space="preserve"> the </w:t>
+      </w:r>
+      <w:r>
+        <w:t>only</w:t>
+      </w:r>
+      <w:r>
+        <w:t xml:space="preserve"> item</w:t>
+      </w:r>
+      <w:r>
+        <w:t>s</w:t>
+      </w:r>
+      <w:r>
+        <w:t xml:space="preserve"> limiting performance</w:t>
+      </w:r>
+      <w:r>
+        <w:t>.</w:t>
+      </w:r>
+    </w:p>
+    <w:p>
+      <w:pPr>
         <w:rPr>
           <w:noProof/>
         </w:rPr>
-        <w:lastRenderedPageBreak/>
+      </w:pPr>
+      <w:r>
+        <w:rPr>
+          <w:noProof/>
+        </w:rPr>
         <w:drawing>
-          <wp:inline distT="0" distB="0" distL="0" distR="0" wp14:anchorId="2F2BD34A" wp14:editId="7F87A854">
-            <wp:extent cx="5731510" cy="1289685"/>
-            <wp:effectExtent l="0" t="0" r="2540" b="5715"/>
-            <wp:docPr id="7" name="Picture 7"/>
+          <wp:inline distT="0" distB="0" distL="0" distR="0" wp14:anchorId="40B69CDE" wp14:editId="2A01FEF9">
+            <wp:extent cx="5731510" cy="1258570"/>
+            <wp:effectExtent l="0" t="0" r="2540" b="0"/>
+            <wp:docPr id="5" name="Picture 5"/>
             <wp:cNvGraphicFramePr>
               <a:graphicFrameLocks xmlns:a="http://schemas.openxmlformats.org/drawingml/2006/main" noChangeAspect="1"/>
             </wp:cNvGraphicFramePr>
@@ -1021,6 +975,49 @@
                   <pic:spPr>
                     <a:xfrm>
                       <a:off x="0" y="0"/>
+                      <a:ext cx="5731510" cy="1258570"/>
+                    </a:xfrm>
+                    <a:prstGeom prst="rect">
+                      <a:avLst/>
+                    </a:prstGeom>
+                  </pic:spPr>
+                </pic:pic>
+              </a:graphicData>
+            </a:graphic>
+          </wp:inline>
+        </w:drawing>
+      </w:r>
+    </w:p>
+    <w:p>
+      <w:r>
+        <w:rPr>
+          <w:noProof/>
+        </w:rPr>
+        <w:lastRenderedPageBreak/>
+        <w:drawing>
+          <wp:inline distT="0" distB="0" distL="0" distR="0" wp14:anchorId="2F2BD34A" wp14:editId="7F87A854">
+            <wp:extent cx="5731510" cy="1289685"/>
+            <wp:effectExtent l="0" t="0" r="2540" b="5715"/>
+            <wp:docPr id="7" name="Picture 7"/>
+            <wp:cNvGraphicFramePr>
+              <a:graphicFrameLocks xmlns:a="http://schemas.openxmlformats.org/drawingml/2006/main" noChangeAspect="1"/>
+            </wp:cNvGraphicFramePr>
+            <a:graphic xmlns:a="http://schemas.openxmlformats.org/drawingml/2006/main">
+              <a:graphicData uri="http://schemas.openxmlformats.org/drawingml/2006/picture">
+                <pic:pic xmlns:pic="http://schemas.openxmlformats.org/drawingml/2006/picture">
+                  <pic:nvPicPr>
+                    <pic:cNvPr id="1" name=""/>
+                    <pic:cNvPicPr/>
+                  </pic:nvPicPr>
+                  <pic:blipFill>
+                    <a:blip r:embed="rId15"/>
+                    <a:stretch>
+                      <a:fillRect/>
+                    </a:stretch>
+                  </pic:blipFill>
+                  <pic:spPr>
+                    <a:xfrm>
+                      <a:off x="0" y="0"/>
                       <a:ext cx="5731510" cy="1289685"/>
                     </a:xfrm>
                     <a:prstGeom prst="rect">
@@ -1040,13 +1037,13 @@
           <w:noProof/>
         </w:rPr>
         <w:drawing>
-          <wp:anchor distT="0" distB="0" distL="114300" distR="114300" simplePos="0" relativeHeight="251660288" behindDoc="0" locked="0" layoutInCell="1" allowOverlap="1" wp14:anchorId="538F5C0D" wp14:editId="1F9D5463">
+          <wp:anchor distT="0" distB="0" distL="114300" distR="114300" simplePos="0" relativeHeight="251660288" behindDoc="0" locked="0" layoutInCell="1" allowOverlap="1" wp14:anchorId="538F5C0D" wp14:editId="102A72EA">
             <wp:simplePos x="0" y="0"/>
             <wp:positionH relativeFrom="margin">
               <wp:align>center</wp:align>
             </wp:positionH>
             <wp:positionV relativeFrom="paragraph">
-              <wp:posOffset>1262661</wp:posOffset>
+              <wp:posOffset>1376680</wp:posOffset>
             </wp:positionV>
             <wp:extent cx="5497195" cy="1526540"/>
             <wp:effectExtent l="19050" t="19050" r="27305" b="16510"/>
@@ -1063,7 +1060,7 @@
                     <pic:cNvPicPr/>
                   </pic:nvPicPr>
                   <pic:blipFill>
-                    <a:blip r:embed="rId15">
+                    <a:blip r:embed="rId16">
                       <a:extLst>
                         <a:ext uri="{28A0092B-C50C-407E-A947-70E740481C1C}">
                           <a14:useLocalDpi xmlns:a14="http://schemas.microsoft.com/office/drawing/2010/main" val="0"/>
@@ -1101,7 +1098,13 @@
         </w:drawing>
       </w:r>
       <w:r>
-        <w:t>I managed to get a couple of users to do some usability testing on the application.</w:t>
+        <w:t xml:space="preserve">I managed to get </w:t>
+      </w:r>
+      <w:r>
+        <w:t>2</w:t>
+      </w:r>
+      <w:r>
+        <w:t xml:space="preserve"> users to do some usability testing on the application.</w:t>
       </w:r>
       <w:r>
         <w:t xml:space="preserve"> This included testing the main functionalities of the application, as well as reviewing how easy it is to find specific items on the page. This was extremely helpful to me and I made changes to the application following the user tests. Some of these changes </w:t>
@@ -1120,6 +1123,9 @@
       </w:r>
       <w:r>
         <w:t xml:space="preserve"> items stand out as well as some other minor changes.</w:t>
+      </w:r>
+      <w:r>
+        <w:t xml:space="preserve"> </w:t>
       </w:r>
     </w:p>
     <w:p/>
@@ -1152,7 +1158,7 @@
                     <pic:cNvPicPr/>
                   </pic:nvPicPr>
                   <pic:blipFill>
-                    <a:blip r:embed="rId16">
+                    <a:blip r:embed="rId17">
                       <a:extLst>
                         <a:ext uri="{28A0092B-C50C-407E-A947-70E740481C1C}">
                           <a14:useLocalDpi xmlns:a14="http://schemas.microsoft.com/office/drawing/2010/main" val="0"/>
@@ -1185,26 +1191,10 @@
         <w:t xml:space="preserve"> </w:t>
       </w:r>
       <w:r>
-        <w:t xml:space="preserve">These tests were run before every commit, to check the main functionalities </w:t>
-      </w:r>
-      <w:proofErr w:type="gramStart"/>
-      <w:r>
-        <w:t>hadn’t</w:t>
-      </w:r>
-      <w:proofErr w:type="gramEnd"/>
-      <w:r>
-        <w:t xml:space="preserve"> been altered between commits.</w:t>
-      </w:r>
-      <w:r>
-        <w:t xml:space="preserve"> This was very important as without these running properly the whole application would be unusable so user testing </w:t>
-      </w:r>
-      <w:proofErr w:type="gramStart"/>
-      <w:r>
-        <w:t>wouldn’t</w:t>
-      </w:r>
-      <w:proofErr w:type="gramEnd"/>
-      <w:r>
-        <w:t xml:space="preserve"> be able to be </w:t>
+        <w:t>These tests were run before every commit, to check the main functionalities hadn’t been altered between commits.</w:t>
+      </w:r>
+      <w:r>
+        <w:t xml:space="preserve"> This was very important as without these running properly the whole application would be unusable so user testing wouldn’t be able to be </w:t>
       </w:r>
       <w:r>
         <w:t>completed</w:t>
@@ -1262,7 +1252,7 @@
                     <pic:cNvPicPr/>
                   </pic:nvPicPr>
                   <pic:blipFill rotWithShape="1">
-                    <a:blip r:embed="rId17"/>
+                    <a:blip r:embed="rId18"/>
                     <a:srcRect b="8353"/>
                     <a:stretch/>
                   </pic:blipFill>
@@ -1309,7 +1299,7 @@
                     <pic:cNvPicPr/>
                   </pic:nvPicPr>
                   <pic:blipFill>
-                    <a:blip r:embed="rId18"/>
+                    <a:blip r:embed="rId19"/>
                     <a:stretch>
                       <a:fillRect/>
                     </a:stretch>
@@ -1333,15 +1323,7 @@
     <w:p/>
     <w:p>
       <w:r>
-        <w:t xml:space="preserve">The way that I tested worked very well as I </w:t>
-      </w:r>
-      <w:proofErr w:type="gramStart"/>
-      <w:r>
-        <w:t>didn’t</w:t>
-      </w:r>
-      <w:proofErr w:type="gramEnd"/>
-      <w:r>
-        <w:t xml:space="preserve"> just test at the end</w:t>
+        <w:t>The way that I tested worked very well as I didn’t just test at the end</w:t>
       </w:r>
       <w:r>
         <w:t>,</w:t>
@@ -1353,15 +1335,7 @@
         <w:t>. This</w:t>
       </w:r>
       <w:r>
-        <w:t xml:space="preserve"> meant I </w:t>
-      </w:r>
-      <w:proofErr w:type="gramStart"/>
-      <w:r>
-        <w:t>wouldn’t</w:t>
-      </w:r>
-      <w:proofErr w:type="gramEnd"/>
-      <w:r>
-        <w:t xml:space="preserve"> get to the end and have to make a massive change to a fundamental part of the application</w:t>
+        <w:t xml:space="preserve"> meant I wouldn’t get to the end and have to make a massive change to a fundamental part of the application</w:t>
       </w:r>
       <w:r>
         <w:t>.</w:t>
@@ -1390,11 +1364,9 @@
       <w:r>
         <w:t xml:space="preserve">To develop my application, I used both GitHub and Heroku. This meant that I could progressively add to the application, developing and then testing new features, without it </w:t>
       </w:r>
-      <w:proofErr w:type="gramStart"/>
-      <w:r>
-        <w:t>actually going</w:t>
-      </w:r>
-      <w:proofErr w:type="gramEnd"/>
+      <w:r>
+        <w:t>going</w:t>
+      </w:r>
       <w:r>
         <w:t xml:space="preserve"> live. After I had tested a new feature that I had added and made sure it worked completely, I pushed it onto Heroku where </w:t>
       </w:r>
@@ -1405,15 +1377,19 @@
         <w:t>.</w:t>
       </w:r>
       <w:r>
-        <w:t xml:space="preserve"> This worked well as I </w:t>
-      </w:r>
-      <w:proofErr w:type="gramStart"/>
-      <w:r>
-        <w:t>didn’t</w:t>
-      </w:r>
-      <w:proofErr w:type="gramEnd"/>
-      <w:r>
-        <w:t xml:space="preserve"> have to worry about somebody using a broken site, having committed a change the application and then there being a massive bug that breaks it. This was extremely important as I did remote user testing on my application through Heroku, so if I had deployed to Heroku after every commit, a user might have reported a problem that had already been fixed.</w:t>
+        <w:t xml:space="preserve"> This worked well as I didn’t have to worry about somebody using a broken </w:t>
+      </w:r>
+      <w:r>
+        <w:t>site or</w:t>
+      </w:r>
+      <w:r>
+        <w:t xml:space="preserve"> having committed a change</w:t>
+      </w:r>
+      <w:r>
+        <w:t xml:space="preserve"> to</w:t>
+      </w:r>
+      <w:r>
+        <w:t xml:space="preserve"> the application and then there being a bug that breaks it. This was extremely important as I did remote user testing on my application through Heroku, so if I had deployed to Heroku after every commit, a user might have reported a problem that had already been fixed.</w:t>
       </w:r>
     </w:p>
     <w:p>
@@ -1424,21 +1400,25 @@
         <w:t>GitHub</w:t>
       </w:r>
       <w:r>
-        <w:t xml:space="preserve"> after I had checked everything was working correctly and the </w:t>
-      </w:r>
-      <w:r>
-        <w:t>change, I</w:t>
-      </w:r>
-      <w:r>
-        <w:t xml:space="preserve"> had made </w:t>
-      </w:r>
-      <w:proofErr w:type="gramStart"/>
-      <w:r>
-        <w:t>didn’t</w:t>
-      </w:r>
-      <w:proofErr w:type="gramEnd"/>
-      <w:r>
-        <w:t xml:space="preserve"> alter the application in an adverse way.</w:t>
+        <w:t xml:space="preserve"> after I had checked everything was working correctl</w:t>
+      </w:r>
+      <w:r>
+        <w:t>y.</w:t>
+      </w:r>
+      <w:r>
+        <w:t xml:space="preserve"> </w:t>
+      </w:r>
+      <w:r>
+        <w:t>This was to make sure</w:t>
+      </w:r>
+      <w:r>
+        <w:t xml:space="preserve"> the change</w:t>
+      </w:r>
+      <w:r>
+        <w:t xml:space="preserve"> I</w:t>
+      </w:r>
+      <w:r>
+        <w:t xml:space="preserve"> had made didn’t alter the application in an adverse way.</w:t>
       </w:r>
       <w:r>
         <w:t xml:space="preserve"> If I had done this project again, I would have created another GitHub branch to hold </w:t>
@@ -1474,25 +1454,26 @@
     </w:p>
     <w:p>
       <w:r>
-        <w:t xml:space="preserve">If I were to make the application again there are a few things that I would change, this includes linking the finances (balance, payments etc) to each individual user/company as currently all users show the same data and changing the popups for the payment added/removed as currently when another user adds a payment there is a generic popup for them which </w:t>
-      </w:r>
-      <w:proofErr w:type="gramStart"/>
-      <w:r>
-        <w:t>doesn’t</w:t>
-      </w:r>
-      <w:proofErr w:type="gramEnd"/>
-      <w:r>
-        <w:t xml:space="preserve"> look great. If I were to </w:t>
+        <w:t xml:space="preserve">If I were to make the application again there are a few things that I would change, this includes linking the finances (balance, payments etc) to each individual user/company and changing the popups for the payment added/removed as currently when another user adds a payment there is a generic popup which </w:t>
+      </w:r>
+      <w:r>
+        <w:t>isn’t that user friendly</w:t>
+      </w:r>
+      <w:r>
+        <w:t xml:space="preserve">. If I were to do the sockets </w:t>
+      </w:r>
+      <w:r>
+        <w:t>again,</w:t>
+      </w:r>
+      <w:r>
+        <w:t xml:space="preserve"> I would have them as a </w:t>
       </w:r>
       <w:r>
         <w:lastRenderedPageBreak/>
-        <w:t xml:space="preserve">do the sockets </w:t>
-      </w:r>
-      <w:r>
-        <w:t>again,</w:t>
-      </w:r>
-      <w:r>
-        <w:t xml:space="preserve"> I would have them as a small banner or popup not in the middle of the page so the user could carry on with what they were doing without getting disturbed by the popup</w:t>
+        <w:t xml:space="preserve">small banner or popup not in the middle of the page so the user could carry on with what they were doing without getting disturbed by </w:t>
+      </w:r>
+      <w:r>
+        <w:t>it</w:t>
       </w:r>
       <w:r>
         <w:t>.</w:t>
@@ -1500,15 +1481,7 @@
     </w:p>
     <w:p>
       <w:r>
-        <w:t xml:space="preserve">Another small change I would make is changing the way that incoming payments are added. Currently the user </w:t>
-      </w:r>
-      <w:proofErr w:type="gramStart"/>
-      <w:r>
-        <w:t>has to</w:t>
-      </w:r>
-      <w:proofErr w:type="gramEnd"/>
-      <w:r>
-        <w:t xml:space="preserve"> enter a negative number for it record an incoming </w:t>
+        <w:t xml:space="preserve">Another small change I would make is changing the way that incoming payments are added. Currently the user has to enter a negative number for it record an incoming </w:t>
       </w:r>
       <w:r>
         <w:t>payment,</w:t>
@@ -1529,26 +1502,16 @@
         <w:t xml:space="preserve">them </w:t>
       </w:r>
       <w:r>
-        <w:t xml:space="preserve">for any </w:t>
-      </w:r>
-      <w:proofErr w:type="gramStart"/>
-      <w:r>
-        <w:t>period of time</w:t>
-      </w:r>
-      <w:proofErr w:type="gramEnd"/>
-      <w:r>
-        <w:t xml:space="preserve"> rather than the data automatically being generated from when the payment is added</w:t>
+        <w:t>for any period of time rather than the data automatically being generated from when the payment is added</w:t>
       </w:r>
       <w:r>
         <w:t>.</w:t>
       </w:r>
     </w:p>
     <w:p>
-      <w:proofErr w:type="gramStart"/>
-      <w:r>
-        <w:t>All of</w:t>
-      </w:r>
-      <w:proofErr w:type="gramEnd"/>
+      <w:r>
+        <w:t>All</w:t>
+      </w:r>
       <w:r>
         <w:t xml:space="preserve"> the technologies used worked well and enhance the user experience</w:t>
       </w:r>
@@ -1568,15 +1531,7 @@
         <w:t>, without it, the user experience would be drastically worse</w:t>
       </w:r>
       <w:r>
-        <w:t xml:space="preserve"> and the trade-off on speed </w:t>
-      </w:r>
-      <w:proofErr w:type="gramStart"/>
-      <w:r>
-        <w:t>wouldn’t</w:t>
-      </w:r>
-      <w:proofErr w:type="gramEnd"/>
-      <w:r>
-        <w:t xml:space="preserve"> be that </w:t>
+        <w:t xml:space="preserve"> and the trade-off on speed wouldn’t be that </w:t>
       </w:r>
       <w:r>
         <w:t>noticeable</w:t>
@@ -1586,7 +1541,7 @@
       </w:r>
     </w:p>
     <w:sectPr>
-      <w:footerReference w:type="default" r:id="rId19"/>
+      <w:footerReference w:type="default" r:id="rId20"/>
       <w:pgSz w:w="11906" w:h="16838"/>
       <w:pgMar w:top="1440" w:right="1440" w:bottom="1440" w:left="1440" w:header="708" w:footer="708" w:gutter="0"/>
       <w:cols w:space="708"/>

</xml_diff>